<commit_message>
Altered Template Headings and Questions
</commit_message>
<xml_diff>
--- a/TestingResources/INB_playtest_script_template.docx
+++ b/TestingResources/INB_playtest_script_template.docx
@@ -46,8 +46,20 @@
         <w:outlineLvl w:val="0"/>
       </w:pPr>
       <w:r>
-        <w:t>Playtest script for &lt;game name&gt;</w:t>
-      </w:r>
+        <w:t xml:space="preserve">Playtest script for </w:t>
+      </w:r>
+      <w:del w:id="0" w:author="Sol Da Silva" w:date="2017-08-23T01:51:00Z">
+        <w:r>
+          <w:delText>&lt;game name&gt;</w:delText>
+        </w:r>
+      </w:del>
+      <w:ins w:id="1" w:author="Sol Da Silva" w:date="2017-08-23T01:51:00Z">
+        <w:r>
+          <w:t>Puzzle Knight</w:t>
+        </w:r>
+      </w:ins>
+      <w:bookmarkStart w:id="2" w:name="_GoBack"/>
+      <w:bookmarkEnd w:id="2"/>
     </w:p>
     <w:p>
       <w:r>
@@ -58,7 +70,7 @@
       <w:r>
         <w:t xml:space="preserve">The test today should last about </w:t>
       </w:r>
-      <w:del w:id="0" w:author="Sean Harrison" w:date="2017-08-23T00:34:00Z">
+      <w:del w:id="3" w:author="Sean Harrison" w:date="2017-08-23T00:34:00Z">
         <w:r>
           <w:delText>&lt;</w:delText>
         </w:r>
@@ -72,7 +84,7 @@
           <w:delText>&gt;</w:delText>
         </w:r>
       </w:del>
-      <w:ins w:id="1" w:author="Sean Harrison" w:date="2017-08-23T00:34:00Z">
+      <w:ins w:id="4" w:author="Sean Harrison" w:date="2017-08-23T00:34:00Z">
         <w:r>
           <w:t>30</w:t>
         </w:r>
@@ -92,8 +104,6 @@
       <w:r>
         <w:t xml:space="preserve">, or just want to stop –just let me know. </w:t>
       </w:r>
-      <w:bookmarkStart w:id="2" w:name="_GoBack"/>
-      <w:bookmarkEnd w:id="2"/>
     </w:p>
     <w:p>
       <w:r>
@@ -830,6 +840,9 @@
 
 <file path=word/people.xml><?xml version="1.0" encoding="utf-8"?>
 <w15:people xmlns:wpc="http://schemas.microsoft.com/office/word/2010/wordprocessingCanvas" xmlns:cx="http://schemas.microsoft.com/office/drawing/2014/chartex" xmlns:cx1="http://schemas.microsoft.com/office/drawing/2015/9/8/chartex" xmlns:cx2="http://schemas.microsoft.com/office/drawing/2015/10/21/chartex" xmlns:cx3="http://schemas.microsoft.com/office/drawing/2016/5/9/chartex" xmlns:cx4="http://schemas.microsoft.com/office/drawing/2016/5/10/chartex" xmlns:cx5="http://schemas.microsoft.com/office/drawing/2016/5/11/chartex" xmlns:mc="http://schemas.openxmlformats.org/markup-compatibility/2006" xmlns:o="urn:schemas-microsoft-com:office:office" xmlns:r="http://schemas.openxmlformats.org/officeDocument/2006/relationships" xmlns:m="http://schemas.openxmlformats.org/officeDocument/2006/math" xmlns:v="urn:schemas-microsoft-com:vml" xmlns:wp14="http://schemas.microsoft.com/office/word/2010/wordprocessingDrawing" xmlns:wp="http://schemas.openxmlformats.org/drawingml/2006/wordprocessingDrawing" xmlns:w10="urn:schemas-microsoft-com:office:word" xmlns:w="http://schemas.openxmlformats.org/wordprocessingml/2006/main" xmlns:w14="http://schemas.microsoft.com/office/word/2010/wordml" xmlns:w15="http://schemas.microsoft.com/office/word/2012/wordml" xmlns:w16se="http://schemas.microsoft.com/office/word/2015/wordml/symex" xmlns:wpg="http://schemas.microsoft.com/office/word/2010/wordprocessingGroup" xmlns:wpi="http://schemas.microsoft.com/office/word/2010/wordprocessingInk" xmlns:wne="http://schemas.microsoft.com/office/word/2006/wordml" xmlns:wps="http://schemas.microsoft.com/office/word/2010/wordprocessingShape" mc:Ignorable="w14 w15 w16se wp14">
+  <w15:person w15:author="Sol Da Silva">
+    <w15:presenceInfo w15:providerId="None" w15:userId="Sol Da Silva"/>
+  </w15:person>
   <w15:person w15:author="Sean Harrison">
     <w15:presenceInfo w15:providerId="Windows Live" w15:userId="4e5f92ae90041a9c"/>
   </w15:person>
@@ -1008,7 +1021,7 @@
     <w:lsdException w:name="Table Web 2" w:semiHidden="1" w:unhideWhenUsed="1"/>
     <w:lsdException w:name="Table Web 3" w:semiHidden="1" w:unhideWhenUsed="1"/>
     <w:lsdException w:name="Balloon Text" w:semiHidden="1" w:unhideWhenUsed="1"/>
-    <w:lsdException w:name="Table Grid" w:semiHidden="1" w:uiPriority="59" w:unhideWhenUsed="1"/>
+    <w:lsdException w:name="Table Grid" w:uiPriority="59"/>
     <w:lsdException w:name="Table Theme" w:semiHidden="1" w:unhideWhenUsed="1"/>
     <w:lsdException w:name="Placeholder Text" w:semiHidden="1"/>
     <w:lsdException w:name="No Spacing" w:uiPriority="1" w:qFormat="1"/>
@@ -1814,7 +1827,7 @@
 </file>
 
 <file path=customXml/itemProps1.xml><?xml version="1.0" encoding="utf-8"?>
-<ds:datastoreItem xmlns:ds="http://schemas.openxmlformats.org/officeDocument/2006/customXml" ds:itemID="{79DC5C46-4D5B-4201-96DA-02D1D58450D9}">
+<ds:datastoreItem xmlns:ds="http://schemas.openxmlformats.org/officeDocument/2006/customXml" ds:itemID="{AACD4F82-993D-4905-B2C6-7EF88235BE76}">
   <ds:schemaRefs>
     <ds:schemaRef ds:uri="http://schemas.openxmlformats.org/officeDocument/2006/bibliography"/>
   </ds:schemaRefs>
@@ -1822,7 +1835,7 @@
 </file>
 
 <file path=customXml/itemProps2.xml><?xml version="1.0" encoding="utf-8"?>
-<ds:datastoreItem xmlns:ds="http://schemas.openxmlformats.org/officeDocument/2006/customXml" ds:itemID="{FB5E37F4-1F95-453E-8D48-EF091F2616CE}">
+<ds:datastoreItem xmlns:ds="http://schemas.openxmlformats.org/officeDocument/2006/customXml" ds:itemID="{C18048A6-AAFE-46EF-A6E0-E3D12776BC75}">
   <ds:schemaRefs>
     <ds:schemaRef ds:uri="http://schemas.openxmlformats.org/officeDocument/2006/bibliography"/>
   </ds:schemaRefs>

</xml_diff>